<commit_message>
Templating starts to work. Creates a test.tmp in the artifacts directory for now, but can render items inplace of {slug} text
</commit_message>
<xml_diff>
--- a/artifacts/disclosure_template.docx
+++ b/artifacts/disclosure_template.docx
@@ -259,7 +259,7 @@
                 <w:sz w:val="21"/>
                 <w:szCs w:val="21"/>
               </w:rPr>
-              <w:t>Critical</w:t>
+              <w:t>{severity}</w:t>
             </w:r>
           </w:p>
         </w:tc>
@@ -300,11 +300,51 @@
             <w:pPr>
               <w:rPr>
                 <w:rFonts w:ascii="Libre Franklin" w:eastAsia="Libre Franklin" w:hAnsi="Libre Franklin" w:cs="Libre Franklin"/>
+                <w:b w:val="0"/>
                 <w:color w:val="262626"/>
                 <w:sz w:val="21"/>
                 <w:szCs w:val="21"/>
               </w:rPr>
             </w:pPr>
+          </w:p>
+          <w:p>
+            <w:pPr>
+              <w:rPr>
+                <w:rFonts w:ascii="Libre Franklin" w:eastAsia="Libre Franklin" w:hAnsi="Libre Franklin" w:cs="Libre Franklin"/>
+                <w:color w:val="262626"/>
+                <w:sz w:val="21"/>
+                <w:szCs w:val="21"/>
+              </w:rPr>
+            </w:pPr>
+            <w:r>
+              <w:rPr>
+                <w:rFonts w:ascii="Libre Franklin" w:eastAsia="Libre Franklin" w:hAnsi="Libre Franklin" w:cs="Libre Franklin"/>
+                <w:color w:val="262626"/>
+                <w:sz w:val="21"/>
+                <w:szCs w:val="21"/>
+              </w:rPr>
+              <w:t>{</w:t>
+            </w:r>
+            <w:proofErr w:type="spellStart"/>
+            <w:r>
+              <w:rPr>
+                <w:rFonts w:ascii="Libre Franklin" w:eastAsia="Libre Franklin" w:hAnsi="Libre Franklin" w:cs="Libre Franklin"/>
+                <w:color w:val="262626"/>
+                <w:sz w:val="21"/>
+                <w:szCs w:val="21"/>
+              </w:rPr>
+              <w:t>disclosure_title</w:t>
+            </w:r>
+            <w:proofErr w:type="spellEnd"/>
+            <w:r>
+              <w:rPr>
+                <w:rFonts w:ascii="Libre Franklin" w:eastAsia="Libre Franklin" w:hAnsi="Libre Franklin" w:cs="Libre Franklin"/>
+                <w:color w:val="262626"/>
+                <w:sz w:val="21"/>
+                <w:szCs w:val="21"/>
+              </w:rPr>
+              <w:t>}</w:t>
+            </w:r>
           </w:p>
           <w:p>
             <w:pPr>

</xml_diff>

<commit_message>
"Download template" now working.
add interface and implementation for disclosure template downloading. Move file based repo into its own file for eas(ier) switch in prod
</commit_message>
<xml_diff>
--- a/artifacts/disclosure_template.docx
+++ b/artifacts/disclosure_template.docx
@@ -236,6 +236,15 @@
                 <w:szCs w:val="21"/>
               </w:rPr>
             </w:pPr>
+            <w:r>
+              <w:rPr>
+                <w:rFonts w:ascii="Libre Franklin" w:eastAsia="Libre Franklin" w:hAnsi="Libre Franklin" w:cs="Libre Franklin"/>
+                <w:color w:val="262626"/>
+                <w:sz w:val="21"/>
+                <w:szCs w:val="21"/>
+              </w:rPr>
+              <w:t>{host}</w:t>
+            </w:r>
           </w:p>
         </w:tc>
         <w:tc>
@@ -284,7 +293,16 @@
                 <w:sz w:val="21"/>
                 <w:szCs w:val="21"/>
               </w:rPr>
-              <w:t>CVE XXXX-XXXX</w:t>
+              <w:t>CVE-XXXX-</w:t>
+            </w:r>
+            <w:r>
+              <w:rPr>
+                <w:rFonts w:ascii="Libre Franklin" w:eastAsia="Libre Franklin" w:hAnsi="Libre Franklin" w:cs="Libre Franklin"/>
+                <w:color w:val="262626"/>
+                <w:sz w:val="21"/>
+                <w:szCs w:val="21"/>
+              </w:rPr>
+              <w:t>YYYYY</w:t>
             </w:r>
           </w:p>
         </w:tc>
@@ -300,7 +318,6 @@
             <w:pPr>
               <w:rPr>
                 <w:rFonts w:ascii="Libre Franklin" w:eastAsia="Libre Franklin" w:hAnsi="Libre Franklin" w:cs="Libre Franklin"/>
-                <w:b w:val="0"/>
                 <w:color w:val="262626"/>
                 <w:sz w:val="21"/>
                 <w:szCs w:val="21"/>
@@ -311,6 +328,7 @@
             <w:pPr>
               <w:rPr>
                 <w:rFonts w:ascii="Libre Franklin" w:eastAsia="Libre Franklin" w:hAnsi="Libre Franklin" w:cs="Libre Franklin"/>
+                <w:b w:val="0"/>
                 <w:color w:val="262626"/>
                 <w:sz w:val="21"/>
                 <w:szCs w:val="21"/>
@@ -355,6 +373,16 @@
                 <w:szCs w:val="21"/>
               </w:rPr>
             </w:pPr>
+          </w:p>
+          <w:p>
+            <w:pPr>
+              <w:rPr>
+                <w:rFonts w:ascii="Libre Franklin" w:eastAsia="Libre Franklin" w:hAnsi="Libre Franklin" w:cs="Libre Franklin"/>
+                <w:color w:val="262626"/>
+                <w:sz w:val="21"/>
+                <w:szCs w:val="21"/>
+              </w:rPr>
+            </w:pPr>
             <w:r>
               <w:rPr>
                 <w:rFonts w:ascii="Libre Franklin" w:eastAsia="Libre Franklin" w:hAnsi="Libre Franklin" w:cs="Libre Franklin"/>
@@ -362,8 +390,71 @@
                 <w:sz w:val="21"/>
                 <w:szCs w:val="21"/>
               </w:rPr>
-              <w:t>SAMPLE</w:t>
+              <w:t>{description}</w:t>
             </w:r>
+          </w:p>
+          <w:p>
+            <w:pPr>
+              <w:rPr>
+                <w:rFonts w:ascii="Libre Franklin" w:eastAsia="Libre Franklin" w:hAnsi="Libre Franklin" w:cs="Libre Franklin"/>
+                <w:b w:val="0"/>
+                <w:color w:val="262626"/>
+                <w:sz w:val="21"/>
+                <w:szCs w:val="21"/>
+              </w:rPr>
+            </w:pPr>
+          </w:p>
+          <w:p>
+            <w:pPr>
+              <w:rPr>
+                <w:rFonts w:ascii="Libre Franklin" w:eastAsia="Libre Franklin" w:hAnsi="Libre Franklin" w:cs="Libre Franklin"/>
+                <w:b w:val="0"/>
+                <w:color w:val="262626"/>
+                <w:sz w:val="21"/>
+                <w:szCs w:val="21"/>
+              </w:rPr>
+            </w:pPr>
+            <w:r>
+              <w:rPr>
+                <w:rFonts w:ascii="Libre Franklin" w:eastAsia="Libre Franklin" w:hAnsi="Libre Franklin" w:cs="Libre Franklin"/>
+                <w:color w:val="262626"/>
+                <w:sz w:val="21"/>
+                <w:szCs w:val="21"/>
+              </w:rPr>
+              <w:t>References:</w:t>
+            </w:r>
+            <w:r>
+              <w:rPr>
+                <w:rFonts w:ascii="Libre Franklin" w:eastAsia="Libre Franklin" w:hAnsi="Libre Franklin" w:cs="Libre Franklin"/>
+                <w:b w:val="0"/>
+                <w:color w:val="262626"/>
+                <w:sz w:val="21"/>
+                <w:szCs w:val="21"/>
+              </w:rPr>
+              <w:br/>
+            </w:r>
+            <w:r>
+              <w:rPr>
+                <w:rFonts w:ascii="Libre Franklin" w:eastAsia="Libre Franklin" w:hAnsi="Libre Franklin" w:cs="Libre Franklin"/>
+                <w:b w:val="0"/>
+                <w:color w:val="262626"/>
+                <w:sz w:val="21"/>
+                <w:szCs w:val="21"/>
+              </w:rPr>
+              <w:br/>
+              <w:t>{references}</w:t>
+            </w:r>
+          </w:p>
+          <w:p>
+            <w:pPr>
+              <w:rPr>
+                <w:rFonts w:ascii="Libre Franklin" w:eastAsia="Libre Franklin" w:hAnsi="Libre Franklin" w:cs="Libre Franklin"/>
+                <w:b w:val="0"/>
+                <w:color w:val="262626"/>
+                <w:sz w:val="21"/>
+                <w:szCs w:val="21"/>
+              </w:rPr>
+            </w:pPr>
           </w:p>
           <w:p>
             <w:pPr>
@@ -466,29 +557,7 @@
                   <w:szCs w:val="21"/>
                   <w:u w:val="single"/>
                 </w:rPr>
-                <w:t>play</w:t>
-              </w:r>
-              <w:r>
-                <w:rPr>
-                  <w:rFonts w:ascii="Libre Franklin" w:eastAsia="Libre Franklin" w:hAnsi="Libre Franklin" w:cs="Libre Franklin"/>
-                  <w:b w:val="0"/>
-                  <w:color w:val="0563C1"/>
-                  <w:sz w:val="21"/>
-                  <w:szCs w:val="21"/>
-                  <w:u w:val="single"/>
-                </w:rPr>
-                <w:t>b</w:t>
-              </w:r>
-              <w:r>
-                <w:rPr>
-                  <w:rFonts w:ascii="Libre Franklin" w:eastAsia="Libre Franklin" w:hAnsi="Libre Franklin" w:cs="Libre Franklin"/>
-                  <w:b w:val="0"/>
-                  <w:color w:val="0563C1"/>
-                  <w:sz w:val="21"/>
-                  <w:szCs w:val="21"/>
-                  <w:u w:val="single"/>
-                </w:rPr>
-                <w:t>ook</w:t>
+                <w:t>playbook</w:t>
               </w:r>
             </w:hyperlink>
             <w:r>
@@ -964,7 +1033,7 @@
         <w:sz w:val="22"/>
         <w:szCs w:val="22"/>
       </w:rPr>
-      <w:t>#</w:t>
+      <w:t>{</w:t>
     </w:r>
     <w:r>
       <w:rPr>
@@ -973,7 +1042,7 @@
         <w:sz w:val="22"/>
         <w:szCs w:val="22"/>
       </w:rPr>
-      <w:t>DATE</w:t>
+      <w:t>date</w:t>
     </w:r>
     <w:r>
       <w:rPr>
@@ -982,7 +1051,7 @@
         <w:sz w:val="22"/>
         <w:szCs w:val="22"/>
       </w:rPr>
-      <w:t>#</w:t>
+      <w:t>}</w:t>
     </w:r>
   </w:p>
 </w:hdr>

</xml_diff>